<commit_message>
1h trajecten en plot toegevoegd
</commit_message>
<xml_diff>
--- a/Beste resultaten (tot nu toe).docx
+++ b/Beste resultaten (tot nu toe).docx
@@ -1479,7 +1479,6 @@
       <w:pPr>
         <w:pStyle w:val="Geenafstand"/>
       </w:pPr>
-      <w:bookmarkStart w:id="0" w:name="_GoBack"/>
       <w:r>
         <w:rPr>
           <w:noProof/>
@@ -1538,7 +1537,545 @@
           </wp:inline>
         </w:drawing>
       </w:r>
+    </w:p>
+    <w:p>
+      <w:pPr>
+        <w:pStyle w:val="Geenafstand"/>
+      </w:pPr>
+    </w:p>
+    <w:p>
+      <w:pPr>
+        <w:pStyle w:val="Geenafstand"/>
+      </w:pPr>
+    </w:p>
+    <w:p>
+      <w:pPr>
+        <w:pStyle w:val="Geenafstand"/>
+      </w:pPr>
+    </w:p>
+    <w:p>
+      <w:pPr>
+        <w:pStyle w:val="Geenafstand"/>
+      </w:pPr>
+    </w:p>
+    <w:p>
+      <w:pPr>
+        <w:rPr>
+          <w:b/>
+          <w:sz w:val="32"/>
+        </w:rPr>
+      </w:pPr>
+      <w:r>
+        <w:rPr>
+          <w:b/>
+          <w:sz w:val="32"/>
+        </w:rPr>
+        <w:lastRenderedPageBreak/>
+        <w:t>1h (zonder Utrecht)</w:t>
+      </w:r>
+    </w:p>
+    <w:p>
+      <w:pPr>
+        <w:pStyle w:val="Geenafstand"/>
+        <w:rPr>
+          <w:rFonts w:ascii="Calibri" w:hAnsi="Calibri" w:cs="Calibri"/>
+          <w:color w:val="000000"/>
+        </w:rPr>
+      </w:pPr>
+      <w:r>
+        <w:rPr>
+          <w:rFonts w:ascii="Calibri" w:hAnsi="Calibri" w:cs="Calibri"/>
+          <w:color w:val="000000"/>
+        </w:rPr>
+        <w:t>Aantal trajecten = 8</w:t>
+      </w:r>
+    </w:p>
+    <w:p>
+      <w:pPr>
+        <w:pStyle w:val="Geenafstand"/>
+        <w:rPr>
+          <w:rFonts w:ascii="Calibri" w:hAnsi="Calibri" w:cs="Calibri"/>
+          <w:color w:val="000000"/>
+        </w:rPr>
+      </w:pPr>
+      <w:r>
+        <w:rPr>
+          <w:rFonts w:ascii="Calibri" w:hAnsi="Calibri" w:cs="Calibri"/>
+          <w:color w:val="000000"/>
+        </w:rPr>
+        <w:t>Maximum</w:t>
+      </w:r>
+      <w:r>
+        <w:rPr>
+          <w:rFonts w:ascii="Calibri" w:hAnsi="Calibri" w:cs="Calibri"/>
+          <w:color w:val="000000"/>
+        </w:rPr>
+        <w:t xml:space="preserve"> aantal minuten per traject = 18</w:t>
+      </w:r>
+      <w:r>
+        <w:rPr>
+          <w:rFonts w:ascii="Calibri" w:hAnsi="Calibri" w:cs="Calibri"/>
+          <w:color w:val="000000"/>
+        </w:rPr>
+        <w:t>0</w:t>
+      </w:r>
+    </w:p>
+    <w:p>
+      <w:pPr>
+        <w:pStyle w:val="Geenafstand"/>
+        <w:rPr>
+          <w:rFonts w:ascii="Calibri" w:hAnsi="Calibri" w:cs="Calibri"/>
+          <w:b/>
+          <w:color w:val="000000"/>
+        </w:rPr>
+      </w:pPr>
+    </w:p>
+    <w:p>
+      <w:pPr>
+        <w:pStyle w:val="Geenafstand"/>
+        <w:rPr>
+          <w:rFonts w:ascii="Calibri" w:hAnsi="Calibri" w:cs="Calibri"/>
+          <w:b/>
+          <w:color w:val="000000"/>
+        </w:rPr>
+      </w:pPr>
+      <w:r>
+        <w:rPr>
+          <w:rFonts w:ascii="Calibri" w:hAnsi="Calibri" w:cs="Calibri"/>
+          <w:b/>
+          <w:color w:val="000000"/>
+        </w:rPr>
+        <w:t>Trajecten + Duur in minuten:</w:t>
+      </w:r>
+    </w:p>
+    <w:p>
+      <w:pPr>
+        <w:pStyle w:val="Geenafstand"/>
+        <w:rPr>
+          <w:rFonts w:ascii="Calibri" w:hAnsi="Calibri" w:cs="Calibri"/>
+          <w:color w:val="000000"/>
+        </w:rPr>
+      </w:pPr>
+      <w:r>
+        <w:rPr>
+          <w:rFonts w:ascii="Calibri" w:hAnsi="Calibri" w:cs="Calibri"/>
+          <w:color w:val="000000"/>
+        </w:rPr>
+        <w:t>['Weert', 'Eindhoven', 'Helmond', 'Eindhoven', 's-Hertogenbosch', 'Oss', 'Nijmegen', 'Arnhem Centraal', 'Dieren', 'Arnhem Centraal', 'Ede-Wageningen']</w:t>
+      </w:r>
+    </w:p>
+    <w:p>
+      <w:pPr>
+        <w:pStyle w:val="Geenafstand"/>
+        <w:rPr>
+          <w:rFonts w:ascii="Calibri" w:hAnsi="Calibri" w:cs="Calibri"/>
+          <w:color w:val="000000"/>
+        </w:rPr>
+      </w:pPr>
+      <w:r>
+        <w:rPr>
+          <w:rFonts w:ascii="Calibri" w:hAnsi="Calibri" w:cs="Calibri"/>
+          <w:color w:val="000000"/>
+        </w:rPr>
+        <w:t>124.0</w:t>
+      </w:r>
+    </w:p>
+    <w:p>
+      <w:pPr>
+        <w:pStyle w:val="Geenafstand"/>
+        <w:rPr>
+          <w:rFonts w:ascii="Calibri" w:hAnsi="Calibri" w:cs="Calibri"/>
+          <w:color w:val="000000"/>
+        </w:rPr>
+      </w:pPr>
+    </w:p>
+    <w:p>
+      <w:pPr>
+        <w:pStyle w:val="Geenafstand"/>
+        <w:rPr>
+          <w:rFonts w:ascii="Calibri" w:hAnsi="Calibri" w:cs="Calibri"/>
+          <w:color w:val="000000"/>
+        </w:rPr>
+      </w:pPr>
+      <w:r>
+        <w:rPr>
+          <w:rFonts w:ascii="Calibri" w:hAnsi="Calibri" w:cs="Calibri"/>
+          <w:color w:val="000000"/>
+        </w:rPr>
+        <w:t>['Den Haag Centraal', 'Leiden Centraal', 'Den Haag HS', 'Delft', 'Den Haag Laan v NOI', 'Delft', 'Den Haag Centraal', 'Gouda', 'Alphen a/d Rijn', 'Leiden Centraal', 'Heemstede-Aerdenhout', 'Haarlem', 'Amsterdam Sloterdijk', 'Amsterdam Centraal', 'Almere Centrum']</w:t>
+      </w:r>
+    </w:p>
+    <w:p>
+      <w:pPr>
+        <w:pStyle w:val="Geenafstand"/>
+        <w:rPr>
+          <w:rFonts w:ascii="Calibri" w:hAnsi="Calibri" w:cs="Calibri"/>
+          <w:color w:val="000000"/>
+        </w:rPr>
+      </w:pPr>
+      <w:r>
+        <w:rPr>
+          <w:rFonts w:ascii="Calibri" w:hAnsi="Calibri" w:cs="Calibri"/>
+          <w:color w:val="000000"/>
+        </w:rPr>
+        <w:t>174.0</w:t>
+      </w:r>
+    </w:p>
+    <w:p>
+      <w:pPr>
+        <w:pStyle w:val="Geenafstand"/>
+        <w:rPr>
+          <w:rFonts w:ascii="Calibri" w:hAnsi="Calibri" w:cs="Calibri"/>
+          <w:color w:val="000000"/>
+        </w:rPr>
+      </w:pPr>
+    </w:p>
+    <w:p>
+      <w:pPr>
+        <w:pStyle w:val="Geenafstand"/>
+        <w:rPr>
+          <w:rFonts w:ascii="Calibri" w:hAnsi="Calibri" w:cs="Calibri"/>
+          <w:color w:val="000000"/>
+        </w:rPr>
+      </w:pPr>
+      <w:r>
+        <w:rPr>
+          <w:rFonts w:ascii="Calibri" w:hAnsi="Calibri" w:cs="Calibri"/>
+          <w:color w:val="000000"/>
+        </w:rPr>
+        <w:t>['Den Helder', 'Alkmaar', 'Castricum', 'Alkmaar', 'Hoorn', 'Zaandam', 'Beverwijk', 'Haarlem', 'Amsterdam Sloterdijk']</w:t>
+      </w:r>
+    </w:p>
+    <w:p>
+      <w:pPr>
+        <w:pStyle w:val="Geenafstand"/>
+        <w:rPr>
+          <w:rFonts w:ascii="Calibri" w:hAnsi="Calibri" w:cs="Calibri"/>
+          <w:color w:val="000000"/>
+        </w:rPr>
+      </w:pPr>
+      <w:r>
+        <w:rPr>
+          <w:rFonts w:ascii="Calibri" w:hAnsi="Calibri" w:cs="Calibri"/>
+          <w:color w:val="000000"/>
+        </w:rPr>
+        <w:t>137.0</w:t>
+      </w:r>
+    </w:p>
+    <w:p>
+      <w:pPr>
+        <w:pStyle w:val="Geenafstand"/>
+        <w:rPr>
+          <w:rFonts w:ascii="Calibri" w:hAnsi="Calibri" w:cs="Calibri"/>
+          <w:color w:val="000000"/>
+        </w:rPr>
+      </w:pPr>
+    </w:p>
+    <w:p>
+      <w:pPr>
+        <w:pStyle w:val="Geenafstand"/>
+        <w:rPr>
+          <w:rFonts w:ascii="Calibri" w:hAnsi="Calibri" w:cs="Calibri"/>
+          <w:color w:val="000000"/>
+        </w:rPr>
+      </w:pPr>
+      <w:r>
+        <w:rPr>
+          <w:rFonts w:ascii="Calibri" w:hAnsi="Calibri" w:cs="Calibri"/>
+          <w:color w:val="000000"/>
+        </w:rPr>
+        <w:t>['Heerlen', 'Sittard', 'Roermond', 'Sittard', 'Maastricht']</w:t>
+      </w:r>
+    </w:p>
+    <w:p>
+      <w:pPr>
+        <w:pStyle w:val="Geenafstand"/>
+        <w:rPr>
+          <w:rFonts w:ascii="Calibri" w:hAnsi="Calibri" w:cs="Calibri"/>
+          <w:color w:val="000000"/>
+        </w:rPr>
+      </w:pPr>
+      <w:r>
+        <w:rPr>
+          <w:rFonts w:ascii="Calibri" w:hAnsi="Calibri" w:cs="Calibri"/>
+          <w:color w:val="000000"/>
+        </w:rPr>
+        <w:t>60.0</w:t>
+      </w:r>
+    </w:p>
+    <w:p>
+      <w:pPr>
+        <w:pStyle w:val="Geenafstand"/>
+        <w:rPr>
+          <w:rFonts w:ascii="Calibri" w:hAnsi="Calibri" w:cs="Calibri"/>
+          <w:color w:val="000000"/>
+        </w:rPr>
+      </w:pPr>
+    </w:p>
+    <w:p>
+      <w:pPr>
+        <w:pStyle w:val="Geenafstand"/>
+        <w:rPr>
+          <w:rFonts w:ascii="Calibri" w:hAnsi="Calibri" w:cs="Calibri"/>
+          <w:color w:val="000000"/>
+        </w:rPr>
+      </w:pPr>
+      <w:r>
+        <w:rPr>
+          <w:rFonts w:ascii="Calibri" w:hAnsi="Calibri" w:cs="Calibri"/>
+          <w:color w:val="000000"/>
+        </w:rPr>
+        <w:t>['Etten-Leur', 'Breda', 'Tilburg', 's-Hertogenbosch', 'Eindhoven', 'Tilburg', 'Breda', 'Dordrecht', 'Rotterdam Centraal', 'Rotterdam Alexander', 'Rotterdam Blaak', 'Dordrecht', 'Rotterdam Centraal', 'Schiedam Centrum']</w:t>
+      </w:r>
+    </w:p>
+    <w:p>
+      <w:pPr>
+        <w:pStyle w:val="Geenafstand"/>
+        <w:rPr>
+          <w:rFonts w:ascii="Calibri" w:hAnsi="Calibri" w:cs="Calibri"/>
+          <w:color w:val="000000"/>
+        </w:rPr>
+      </w:pPr>
+      <w:r>
+        <w:rPr>
+          <w:rFonts w:ascii="Calibri" w:hAnsi="Calibri" w:cs="Calibri"/>
+          <w:color w:val="000000"/>
+        </w:rPr>
+        <w:t>175.0</w:t>
+      </w:r>
+    </w:p>
+    <w:p>
+      <w:pPr>
+        <w:pStyle w:val="Geenafstand"/>
+        <w:rPr>
+          <w:rFonts w:ascii="Calibri" w:hAnsi="Calibri" w:cs="Calibri"/>
+          <w:color w:val="000000"/>
+        </w:rPr>
+      </w:pPr>
+    </w:p>
+    <w:p>
+      <w:pPr>
+        <w:pStyle w:val="Geenafstand"/>
+        <w:rPr>
+          <w:rFonts w:ascii="Calibri" w:hAnsi="Calibri" w:cs="Calibri"/>
+          <w:color w:val="000000"/>
+        </w:rPr>
+      </w:pPr>
+      <w:r>
+        <w:rPr>
+          <w:rFonts w:ascii="Calibri" w:hAnsi="Calibri" w:cs="Calibri"/>
+          <w:color w:val="000000"/>
+        </w:rPr>
+        <w:t>['Hilversum', 'Amsterdam Amstel', 'Amsterdam Centraal', 'Amsterdam Amstel', 'Amsterdam Zuid', 'Schiphol Airport', 'Leiden Centraal', 'Den Haag HS', 'Gouda', 'Rotterdam Alexander', 'Rotterdam Blaak', 'Dordrecht', 'Roosendaal']</w:t>
+      </w:r>
+    </w:p>
+    <w:p>
+      <w:pPr>
+        <w:pStyle w:val="Geenafstand"/>
+        <w:rPr>
+          <w:rFonts w:ascii="Calibri" w:hAnsi="Calibri" w:cs="Calibri"/>
+          <w:color w:val="000000"/>
+        </w:rPr>
+      </w:pPr>
+      <w:r>
+        <w:rPr>
+          <w:rFonts w:ascii="Calibri" w:hAnsi="Calibri" w:cs="Calibri"/>
+          <w:color w:val="000000"/>
+        </w:rPr>
+        <w:t>163.0</w:t>
+      </w:r>
+    </w:p>
+    <w:p>
+      <w:pPr>
+        <w:pStyle w:val="Geenafstand"/>
+        <w:rPr>
+          <w:rFonts w:ascii="Calibri" w:hAnsi="Calibri" w:cs="Calibri"/>
+          <w:color w:val="000000"/>
+        </w:rPr>
+      </w:pPr>
+    </w:p>
+    <w:p>
+      <w:pPr>
+        <w:pStyle w:val="Geenafstand"/>
+        <w:rPr>
+          <w:rFonts w:ascii="Calibri" w:hAnsi="Calibri" w:cs="Calibri"/>
+          <w:color w:val="000000"/>
+        </w:rPr>
+      </w:pPr>
+      <w:r>
+        <w:rPr>
+          <w:rFonts w:ascii="Calibri" w:hAnsi="Calibri" w:cs="Calibri"/>
+          <w:color w:val="000000"/>
+        </w:rPr>
+        <w:t>['Deventer', 'Zwolle', 'Steenwijk', 'Zwolle', 'Amersfoort']</w:t>
+      </w:r>
+    </w:p>
+    <w:p>
+      <w:pPr>
+        <w:pStyle w:val="Geenafstand"/>
+        <w:rPr>
+          <w:rFonts w:ascii="Calibri" w:hAnsi="Calibri" w:cs="Calibri"/>
+          <w:color w:val="000000"/>
+        </w:rPr>
+      </w:pPr>
+      <w:r>
+        <w:rPr>
+          <w:rFonts w:ascii="Calibri" w:hAnsi="Calibri" w:cs="Calibri"/>
+          <w:color w:val="000000"/>
+        </w:rPr>
+        <w:t>107.0</w:t>
+      </w:r>
+    </w:p>
+    <w:p>
+      <w:pPr>
+        <w:pStyle w:val="Geenafstand"/>
+        <w:rPr>
+          <w:rFonts w:ascii="Calibri" w:hAnsi="Calibri" w:cs="Calibri"/>
+          <w:color w:val="000000"/>
+        </w:rPr>
+      </w:pPr>
+    </w:p>
+    <w:p>
+      <w:pPr>
+        <w:pStyle w:val="Geenafstand"/>
+        <w:rPr>
+          <w:rFonts w:ascii="Calibri" w:hAnsi="Calibri" w:cs="Calibri"/>
+          <w:color w:val="000000"/>
+        </w:rPr>
+      </w:pPr>
+      <w:r>
+        <w:rPr>
+          <w:rFonts w:ascii="Calibri" w:hAnsi="Calibri" w:cs="Calibri"/>
+          <w:color w:val="000000"/>
+        </w:rPr>
+        <w:t>['Heerenveen', 'Leeuwarden', 'Groningen', 'Assen', 'Zwolle', 'Almelo', 'Hengelo', 'Enschede']</w:t>
+      </w:r>
+    </w:p>
+    <w:p>
+      <w:pPr>
+        <w:pStyle w:val="Geenafstand"/>
+        <w:rPr>
+          <w:rFonts w:ascii="Calibri" w:hAnsi="Calibri" w:cs="Calibri"/>
+          <w:color w:val="000000"/>
+        </w:rPr>
+      </w:pPr>
+      <w:r>
+        <w:rPr>
+          <w:rFonts w:ascii="Calibri" w:hAnsi="Calibri" w:cs="Calibri"/>
+          <w:color w:val="000000"/>
+        </w:rPr>
+        <w:t>167.0</w:t>
+      </w:r>
+    </w:p>
+    <w:p>
+      <w:pPr>
+        <w:pStyle w:val="Geenafstand"/>
+      </w:pPr>
+    </w:p>
+    <w:p>
+      <w:pPr>
+        <w:pStyle w:val="Geenafstand"/>
+        <w:rPr>
+          <w:rFonts w:ascii="Calibri" w:hAnsi="Calibri" w:cs="Calibri"/>
+          <w:color w:val="000000"/>
+        </w:rPr>
+      </w:pPr>
+      <w:r>
+        <w:rPr>
+          <w:rFonts w:ascii="Calibri" w:hAnsi="Calibri" w:cs="Calibri"/>
+          <w:color w:val="000000"/>
+        </w:rPr>
+        <w:t xml:space="preserve">Doelwaarde/kwaliteit = </w:t>
+      </w:r>
+      <w:r>
+        <w:rPr>
+          <w:rFonts w:ascii="Calibri" w:hAnsi="Calibri" w:cs="Calibri"/>
+          <w:color w:val="000000"/>
+        </w:rPr>
+        <w:t>9729.3</w:t>
+      </w:r>
+    </w:p>
+    <w:p>
+      <w:pPr>
+        <w:pStyle w:val="Geenafstand"/>
+      </w:pPr>
+      <w:r>
+        <w:rPr>
+          <w:rFonts w:ascii="Calibri" w:hAnsi="Calibri" w:cs="Calibri"/>
+          <w:color w:val="000000"/>
+        </w:rPr>
+        <w:t xml:space="preserve">Met Utrecht Centraal (1d) = </w:t>
+      </w:r>
+      <w:r>
+        <w:t>9696.2</w:t>
+      </w:r>
+    </w:p>
+    <w:p>
+      <w:pPr>
+        <w:pStyle w:val="Geenafstand"/>
+      </w:pPr>
+    </w:p>
+    <w:p>
+      <w:pPr>
+        <w:pStyle w:val="Geenafstand"/>
+        <w:rPr>
+          <w:rFonts w:ascii="Calibri" w:hAnsi="Calibri" w:cs="Calibri"/>
+          <w:color w:val="000000"/>
+        </w:rPr>
+      </w:pPr>
+      <w:bookmarkStart w:id="0" w:name="_GoBack"/>
       <w:bookmarkEnd w:id="0"/>
+      <w:r>
+        <w:rPr>
+          <w:noProof/>
+        </w:rPr>
+        <w:lastRenderedPageBreak/>
+        <w:drawing>
+          <wp:inline distT="0" distB="0" distL="0" distR="0" wp14:anchorId="0CE60268" wp14:editId="57A98314">
+            <wp:extent cx="4852506" cy="3201129"/>
+            <wp:effectExtent l="0" t="0" r="5715" b="0"/>
+            <wp:docPr id="4" name="Afbeelding 4"/>
+            <wp:cNvGraphicFramePr>
+              <a:graphicFrameLocks xmlns:a="http://schemas.openxmlformats.org/drawingml/2006/main" noChangeAspect="1"/>
+            </wp:cNvGraphicFramePr>
+            <a:graphic xmlns:a="http://schemas.openxmlformats.org/drawingml/2006/main">
+              <a:graphicData uri="http://schemas.openxmlformats.org/drawingml/2006/picture">
+                <pic:pic xmlns:pic="http://schemas.openxmlformats.org/drawingml/2006/picture">
+                  <pic:nvPicPr>
+                    <pic:cNvPr id="1" name=""/>
+                    <pic:cNvPicPr/>
+                  </pic:nvPicPr>
+                  <pic:blipFill>
+                    <a:blip r:embed="rId8"/>
+                    <a:stretch>
+                      <a:fillRect/>
+                    </a:stretch>
+                  </pic:blipFill>
+                  <pic:spPr>
+                    <a:xfrm>
+                      <a:off x="0" y="0"/>
+                      <a:ext cx="4852506" cy="3201129"/>
+                    </a:xfrm>
+                    <a:prstGeom prst="rect">
+                      <a:avLst/>
+                    </a:prstGeom>
+                  </pic:spPr>
+                </pic:pic>
+              </a:graphicData>
+            </a:graphic>
+          </wp:inline>
+        </w:drawing>
+      </w:r>
+    </w:p>
+    <w:p>
+      <w:pPr>
+        <w:pStyle w:val="Geenafstand"/>
+      </w:pPr>
+    </w:p>
+    <w:p>
+      <w:pPr>
+        <w:pStyle w:val="Geenafstand"/>
+      </w:pPr>
     </w:p>
     <w:sectPr>
       <w:pgSz w:w="11906" w:h="16838"/>

</xml_diff>

<commit_message>
1i kies station dat vervalt
</commit_message>
<xml_diff>
--- a/Beste resultaten (tot nu toe).docx
+++ b/Beste resultaten (tot nu toe).docx
@@ -1576,6 +1576,21 @@
     </w:p>
     <w:p>
       <w:pPr>
+        <w:rPr>
+          <w:b/>
+          <w:sz w:val="32"/>
+        </w:rPr>
+      </w:pPr>
+      <w:r>
+        <w:rPr>
+          <w:b/>
+          <w:sz w:val="32"/>
+        </w:rPr>
+        <w:t>Disclaimer: De kritieke sporen aan Utrecht Centraal worden niet meegenomen bij het berekenen van de kwaliteit</w:t>
+      </w:r>
+    </w:p>
+    <w:p>
+      <w:pPr>
         <w:pStyle w:val="Geenafstand"/>
         <w:rPr>
           <w:rFonts w:ascii="Calibri" w:hAnsi="Calibri" w:cs="Calibri"/>
@@ -2023,8 +2038,6 @@
           <w:color w:val="000000"/>
         </w:rPr>
       </w:pPr>
-      <w:bookmarkStart w:id="0" w:name="_GoBack"/>
-      <w:bookmarkEnd w:id="0"/>
       <w:r>
         <w:rPr>
           <w:noProof/>
@@ -2066,6 +2079,1485 @@
           </wp:inline>
         </w:drawing>
       </w:r>
+    </w:p>
+    <w:p>
+      <w:pPr>
+        <w:pStyle w:val="Geenafstand"/>
+      </w:pPr>
+    </w:p>
+    <w:p>
+      <w:pPr>
+        <w:pStyle w:val="Geenafstand"/>
+      </w:pPr>
+    </w:p>
+    <w:p>
+      <w:pPr>
+        <w:rPr>
+          <w:b/>
+          <w:sz w:val="32"/>
+        </w:rPr>
+      </w:pPr>
+      <w:r>
+        <w:rPr>
+          <w:b/>
+          <w:sz w:val="32"/>
+        </w:rPr>
+        <w:t>1i</w:t>
+      </w:r>
+      <w:r>
+        <w:rPr>
+          <w:b/>
+          <w:sz w:val="32"/>
+        </w:rPr>
+        <w:t xml:space="preserve"> </w:t>
+      </w:r>
+    </w:p>
+    <w:p>
+      <w:pPr>
+        <w:rPr>
+          <w:b/>
+          <w:sz w:val="24"/>
+        </w:rPr>
+      </w:pPr>
+      <w:r>
+        <w:rPr>
+          <w:b/>
+          <w:sz w:val="24"/>
+        </w:rPr>
+        <w:t>(zonder Amsterdam Centraal</w:t>
+      </w:r>
+      <w:r>
+        <w:rPr>
+          <w:b/>
+          <w:sz w:val="24"/>
+        </w:rPr>
+        <w:t>)</w:t>
+      </w:r>
+    </w:p>
+    <w:p>
+      <w:pPr>
+        <w:rPr>
+          <w:b/>
+          <w:sz w:val="24"/>
+        </w:rPr>
+      </w:pPr>
+      <w:r>
+        <w:rPr>
+          <w:b/>
+          <w:sz w:val="24"/>
+        </w:rPr>
+        <w:t xml:space="preserve">Disclaimer: De kritieke sporen aan </w:t>
+      </w:r>
+      <w:r>
+        <w:rPr>
+          <w:b/>
+          <w:sz w:val="24"/>
+        </w:rPr>
+        <w:t>het vervallen station</w:t>
+      </w:r>
+      <w:r>
+        <w:rPr>
+          <w:b/>
+          <w:sz w:val="24"/>
+        </w:rPr>
+        <w:t xml:space="preserve"> worden niet meegenomen bij het berekenen van de kwaliteit</w:t>
+      </w:r>
+    </w:p>
+    <w:p>
+      <w:pPr>
+        <w:pStyle w:val="Geenafstand"/>
+        <w:rPr>
+          <w:rFonts w:ascii="Calibri" w:hAnsi="Calibri" w:cs="Calibri"/>
+          <w:color w:val="000000"/>
+        </w:rPr>
+      </w:pPr>
+      <w:r>
+        <w:rPr>
+          <w:rFonts w:ascii="Calibri" w:hAnsi="Calibri" w:cs="Calibri"/>
+          <w:color w:val="000000"/>
+        </w:rPr>
+        <w:t>Aantal trajecten = 8</w:t>
+      </w:r>
+    </w:p>
+    <w:p>
+      <w:pPr>
+        <w:pStyle w:val="Geenafstand"/>
+        <w:rPr>
+          <w:rFonts w:ascii="Calibri" w:hAnsi="Calibri" w:cs="Calibri"/>
+          <w:color w:val="000000"/>
+        </w:rPr>
+      </w:pPr>
+      <w:r>
+        <w:rPr>
+          <w:rFonts w:ascii="Calibri" w:hAnsi="Calibri" w:cs="Calibri"/>
+          <w:color w:val="000000"/>
+        </w:rPr>
+        <w:t>Maximum</w:t>
+      </w:r>
+      <w:r>
+        <w:rPr>
+          <w:rFonts w:ascii="Calibri" w:hAnsi="Calibri" w:cs="Calibri"/>
+          <w:color w:val="000000"/>
+        </w:rPr>
+        <w:t xml:space="preserve"> aantal minuten per traject = 18</w:t>
+      </w:r>
+      <w:r>
+        <w:rPr>
+          <w:rFonts w:ascii="Calibri" w:hAnsi="Calibri" w:cs="Calibri"/>
+          <w:color w:val="000000"/>
+        </w:rPr>
+        <w:t>0</w:t>
+      </w:r>
+    </w:p>
+    <w:p>
+      <w:pPr>
+        <w:pStyle w:val="Geenafstand"/>
+        <w:rPr>
+          <w:rFonts w:ascii="Calibri" w:hAnsi="Calibri" w:cs="Calibri"/>
+          <w:b/>
+          <w:color w:val="000000"/>
+        </w:rPr>
+      </w:pPr>
+    </w:p>
+    <w:p>
+      <w:pPr>
+        <w:pStyle w:val="Geenafstand"/>
+        <w:rPr>
+          <w:rFonts w:ascii="Calibri" w:hAnsi="Calibri" w:cs="Calibri"/>
+          <w:b/>
+          <w:color w:val="000000"/>
+        </w:rPr>
+      </w:pPr>
+      <w:r>
+        <w:rPr>
+          <w:rFonts w:ascii="Calibri" w:hAnsi="Calibri" w:cs="Calibri"/>
+          <w:b/>
+          <w:color w:val="000000"/>
+        </w:rPr>
+        <w:t>Trajecten + Duur in minuten:</w:t>
+      </w:r>
+    </w:p>
+    <w:p>
+      <w:pPr>
+        <w:pStyle w:val="Geenafstand"/>
+        <w:rPr>
+          <w:rFonts w:ascii="Calibri" w:hAnsi="Calibri" w:cs="Calibri"/>
+          <w:color w:val="000000"/>
+        </w:rPr>
+      </w:pPr>
+      <w:r>
+        <w:rPr>
+          <w:rFonts w:ascii="Calibri" w:hAnsi="Calibri" w:cs="Calibri"/>
+          <w:color w:val="000000"/>
+        </w:rPr>
+        <w:t>['Zwolle', 'Deventer', 'Zutphen', 'Dieren', 'Arnhem Centraal', 'Nijmegen', 'Oss', 'Nijmegen', 'Arnhem Centraal', 'Ede-Wageningen', 'Utrecht Centraal', 'Hilversum']</w:t>
+      </w:r>
+    </w:p>
+    <w:p>
+      <w:pPr>
+        <w:pStyle w:val="Geenafstand"/>
+        <w:rPr>
+          <w:rFonts w:ascii="Calibri" w:hAnsi="Calibri" w:cs="Calibri"/>
+          <w:color w:val="000000"/>
+        </w:rPr>
+      </w:pPr>
+      <w:r>
+        <w:rPr>
+          <w:rFonts w:ascii="Calibri" w:hAnsi="Calibri" w:cs="Calibri"/>
+          <w:color w:val="000000"/>
+        </w:rPr>
+        <w:t>161.0</w:t>
+      </w:r>
+    </w:p>
+    <w:p>
+      <w:pPr>
+        <w:pStyle w:val="Geenafstand"/>
+        <w:rPr>
+          <w:rFonts w:ascii="Calibri" w:hAnsi="Calibri" w:cs="Calibri"/>
+          <w:color w:val="000000"/>
+        </w:rPr>
+      </w:pPr>
+    </w:p>
+    <w:p>
+      <w:pPr>
+        <w:pStyle w:val="Geenafstand"/>
+        <w:rPr>
+          <w:rFonts w:ascii="Calibri" w:hAnsi="Calibri" w:cs="Calibri"/>
+          <w:color w:val="000000"/>
+        </w:rPr>
+      </w:pPr>
+      <w:r>
+        <w:rPr>
+          <w:rFonts w:ascii="Calibri" w:hAnsi="Calibri" w:cs="Calibri"/>
+          <w:color w:val="000000"/>
+        </w:rPr>
+        <w:t>['Leeuwarden', 'Heerenveen', 'Steenwijk', 'Zwolle', 'Almelo', 'Hengelo', 'Enschede']</w:t>
+      </w:r>
+    </w:p>
+    <w:p>
+      <w:pPr>
+        <w:pStyle w:val="Geenafstand"/>
+        <w:rPr>
+          <w:rFonts w:ascii="Calibri" w:hAnsi="Calibri" w:cs="Calibri"/>
+          <w:color w:val="000000"/>
+        </w:rPr>
+      </w:pPr>
+      <w:r>
+        <w:rPr>
+          <w:rFonts w:ascii="Calibri" w:hAnsi="Calibri" w:cs="Calibri"/>
+          <w:color w:val="000000"/>
+        </w:rPr>
+        <w:t>113.0</w:t>
+      </w:r>
+    </w:p>
+    <w:p>
+      <w:pPr>
+        <w:pStyle w:val="Geenafstand"/>
+        <w:rPr>
+          <w:rFonts w:ascii="Calibri" w:hAnsi="Calibri" w:cs="Calibri"/>
+          <w:color w:val="000000"/>
+        </w:rPr>
+      </w:pPr>
+    </w:p>
+    <w:p>
+      <w:pPr>
+        <w:pStyle w:val="Geenafstand"/>
+        <w:rPr>
+          <w:rFonts w:ascii="Calibri" w:hAnsi="Calibri" w:cs="Calibri"/>
+          <w:color w:val="000000"/>
+        </w:rPr>
+      </w:pPr>
+      <w:r>
+        <w:rPr>
+          <w:rFonts w:ascii="Calibri" w:hAnsi="Calibri" w:cs="Calibri"/>
+          <w:color w:val="000000"/>
+        </w:rPr>
+        <w:t>['Eindhoven', 'Tilburg', 'Breda', 'Etten-Leur', 'Roosendaal', 'Dordrecht', 'Rotterdam Blaak', 'Rotterdam Alexander', 'Gouda', 'Den Haag HS', 'Leiden Centraal', 'Den Haag Laan v NOI']</w:t>
+      </w:r>
+    </w:p>
+    <w:p>
+      <w:pPr>
+        <w:pStyle w:val="Geenafstand"/>
+        <w:rPr>
+          <w:rFonts w:ascii="Calibri" w:hAnsi="Calibri" w:cs="Calibri"/>
+          <w:color w:val="000000"/>
+        </w:rPr>
+      </w:pPr>
+      <w:r>
+        <w:rPr>
+          <w:rFonts w:ascii="Calibri" w:hAnsi="Calibri" w:cs="Calibri"/>
+          <w:color w:val="000000"/>
+        </w:rPr>
+        <w:t>149.0</w:t>
+      </w:r>
+    </w:p>
+    <w:p>
+      <w:pPr>
+        <w:pStyle w:val="Geenafstand"/>
+        <w:rPr>
+          <w:rFonts w:ascii="Calibri" w:hAnsi="Calibri" w:cs="Calibri"/>
+          <w:color w:val="000000"/>
+        </w:rPr>
+      </w:pPr>
+    </w:p>
+    <w:p>
+      <w:pPr>
+        <w:pStyle w:val="Geenafstand"/>
+        <w:rPr>
+          <w:rFonts w:ascii="Calibri" w:hAnsi="Calibri" w:cs="Calibri"/>
+          <w:color w:val="000000"/>
+        </w:rPr>
+      </w:pPr>
+      <w:r>
+        <w:rPr>
+          <w:rFonts w:ascii="Calibri" w:hAnsi="Calibri" w:cs="Calibri"/>
+          <w:color w:val="000000"/>
+        </w:rPr>
+        <w:t>['Leiden Centraal', 'Heemstede-Aerdenhout', 'Haarlem', 'Heemstede-Aerdenhout', 'Haarlem', 'Beverwijk', 'Castricum', 'Alkmaar', 'Hoorn', 'Alkmaar', 'Den Helder']</w:t>
+      </w:r>
+    </w:p>
+    <w:p>
+      <w:pPr>
+        <w:pStyle w:val="Geenafstand"/>
+        <w:rPr>
+          <w:rFonts w:ascii="Calibri" w:hAnsi="Calibri" w:cs="Calibri"/>
+          <w:color w:val="000000"/>
+        </w:rPr>
+      </w:pPr>
+      <w:r>
+        <w:rPr>
+          <w:rFonts w:ascii="Calibri" w:hAnsi="Calibri" w:cs="Calibri"/>
+          <w:color w:val="000000"/>
+        </w:rPr>
+        <w:t>153.0</w:t>
+      </w:r>
+    </w:p>
+    <w:p>
+      <w:pPr>
+        <w:pStyle w:val="Geenafstand"/>
+        <w:rPr>
+          <w:rFonts w:ascii="Calibri" w:hAnsi="Calibri" w:cs="Calibri"/>
+          <w:color w:val="000000"/>
+        </w:rPr>
+      </w:pPr>
+    </w:p>
+    <w:p>
+      <w:pPr>
+        <w:pStyle w:val="Geenafstand"/>
+        <w:rPr>
+          <w:rFonts w:ascii="Calibri" w:hAnsi="Calibri" w:cs="Calibri"/>
+          <w:color w:val="000000"/>
+        </w:rPr>
+      </w:pPr>
+      <w:r>
+        <w:rPr>
+          <w:rFonts w:ascii="Calibri" w:hAnsi="Calibri" w:cs="Calibri"/>
+          <w:color w:val="000000"/>
+        </w:rPr>
+        <w:t>['Amsterdam Sloterdijk', 'Haarlem', 'Heemstede-Aerdenhout', 'Leiden Centraal', 'Den Haag HS', 'Delft', 'Den Haag Centraal', 'Leiden Centraal', 'Den Haag Centraal', 'Gouda', 'Utrecht Centraal', 'Amsterdam Amstel', 'Almere Centrum']</w:t>
+      </w:r>
+    </w:p>
+    <w:p>
+      <w:pPr>
+        <w:pStyle w:val="Geenafstand"/>
+        <w:rPr>
+          <w:rFonts w:ascii="Calibri" w:hAnsi="Calibri" w:cs="Calibri"/>
+          <w:color w:val="000000"/>
+        </w:rPr>
+      </w:pPr>
+      <w:r>
+        <w:rPr>
+          <w:rFonts w:ascii="Calibri" w:hAnsi="Calibri" w:cs="Calibri"/>
+          <w:color w:val="000000"/>
+        </w:rPr>
+        <w:t>169.0</w:t>
+      </w:r>
+    </w:p>
+    <w:p>
+      <w:pPr>
+        <w:pStyle w:val="Geenafstand"/>
+        <w:rPr>
+          <w:rFonts w:ascii="Calibri" w:hAnsi="Calibri" w:cs="Calibri"/>
+          <w:color w:val="000000"/>
+        </w:rPr>
+      </w:pPr>
+    </w:p>
+    <w:p>
+      <w:pPr>
+        <w:pStyle w:val="Geenafstand"/>
+        <w:rPr>
+          <w:rFonts w:ascii="Calibri" w:hAnsi="Calibri" w:cs="Calibri"/>
+          <w:color w:val="000000"/>
+        </w:rPr>
+      </w:pPr>
+      <w:r>
+        <w:rPr>
+          <w:rFonts w:ascii="Calibri" w:hAnsi="Calibri" w:cs="Calibri"/>
+          <w:color w:val="000000"/>
+        </w:rPr>
+        <w:lastRenderedPageBreak/>
+        <w:t>['Amsterdam Zuid', 'Schiphol Airport', 'Utrecht Centraal', 'Amersfoort', 'Zwolle', 'Assen', 'Groningen', 'Leeuwarden']</w:t>
+      </w:r>
+    </w:p>
+    <w:p>
+      <w:pPr>
+        <w:pStyle w:val="Geenafstand"/>
+        <w:rPr>
+          <w:rFonts w:ascii="Calibri" w:hAnsi="Calibri" w:cs="Calibri"/>
+          <w:color w:val="000000"/>
+        </w:rPr>
+      </w:pPr>
+      <w:r>
+        <w:rPr>
+          <w:rFonts w:ascii="Calibri" w:hAnsi="Calibri" w:cs="Calibri"/>
+          <w:color w:val="000000"/>
+        </w:rPr>
+        <w:t>180.0</w:t>
+      </w:r>
+    </w:p>
+    <w:p>
+      <w:pPr>
+        <w:pStyle w:val="Geenafstand"/>
+        <w:rPr>
+          <w:rFonts w:ascii="Calibri" w:hAnsi="Calibri" w:cs="Calibri"/>
+          <w:color w:val="000000"/>
+        </w:rPr>
+      </w:pPr>
+    </w:p>
+    <w:p>
+      <w:pPr>
+        <w:pStyle w:val="Geenafstand"/>
+        <w:rPr>
+          <w:rFonts w:ascii="Calibri" w:hAnsi="Calibri" w:cs="Calibri"/>
+          <w:color w:val="000000"/>
+        </w:rPr>
+      </w:pPr>
+      <w:r>
+        <w:rPr>
+          <w:rFonts w:ascii="Calibri" w:hAnsi="Calibri" w:cs="Calibri"/>
+          <w:color w:val="000000"/>
+        </w:rPr>
+        <w:t>['s-Hertogenbosch', 'Eindhoven', 'Weert', 'Eindhoven', 'Helmond', 'Eindhoven', 'Weert', 'Roermond', 'Sittard', 'Maastricht', 'Sittard', 'Heerlen']</w:t>
+      </w:r>
+    </w:p>
+    <w:p>
+      <w:pPr>
+        <w:pStyle w:val="Geenafstand"/>
+        <w:rPr>
+          <w:rFonts w:ascii="Calibri" w:hAnsi="Calibri" w:cs="Calibri"/>
+          <w:color w:val="000000"/>
+        </w:rPr>
+      </w:pPr>
+      <w:r>
+        <w:rPr>
+          <w:rFonts w:ascii="Calibri" w:hAnsi="Calibri" w:cs="Calibri"/>
+          <w:color w:val="000000"/>
+        </w:rPr>
+        <w:t>162.0</w:t>
+      </w:r>
+    </w:p>
+    <w:p>
+      <w:pPr>
+        <w:pStyle w:val="Geenafstand"/>
+        <w:rPr>
+          <w:rFonts w:ascii="Calibri" w:hAnsi="Calibri" w:cs="Calibri"/>
+          <w:color w:val="000000"/>
+        </w:rPr>
+      </w:pPr>
+    </w:p>
+    <w:p>
+      <w:pPr>
+        <w:pStyle w:val="Geenafstand"/>
+        <w:rPr>
+          <w:rFonts w:ascii="Calibri" w:hAnsi="Calibri" w:cs="Calibri"/>
+          <w:color w:val="000000"/>
+        </w:rPr>
+      </w:pPr>
+      <w:r>
+        <w:rPr>
+          <w:rFonts w:ascii="Calibri" w:hAnsi="Calibri" w:cs="Calibri"/>
+          <w:color w:val="000000"/>
+        </w:rPr>
+        <w:t>['Alphen a/d Rijn', 'Leiden Centraal', 'Schiphol Airport', 'Utrecht Centraal', 's-Hertogenbosch', 'Tilburg', 'Breda', 'Dordrecht', 'Rotterdam Centraal', 'Schiedam Centrum', 'Rotterdam Centraal', 'Rotterdam Alexander']</w:t>
+      </w:r>
+    </w:p>
+    <w:p>
+      <w:pPr>
+        <w:pStyle w:val="Geenafstand"/>
+        <w:rPr>
+          <w:rFonts w:ascii="Calibri" w:hAnsi="Calibri" w:cs="Calibri"/>
+          <w:color w:val="000000"/>
+        </w:rPr>
+      </w:pPr>
+      <w:r>
+        <w:rPr>
+          <w:rFonts w:ascii="Calibri" w:hAnsi="Calibri" w:cs="Calibri"/>
+          <w:color w:val="000000"/>
+        </w:rPr>
+        <w:t>165.0</w:t>
+      </w:r>
+    </w:p>
+    <w:p>
+      <w:pPr>
+        <w:pStyle w:val="Geenafstand"/>
+        <w:rPr>
+          <w:rFonts w:ascii="Calibri" w:hAnsi="Calibri" w:cs="Calibri"/>
+          <w:color w:val="000000"/>
+        </w:rPr>
+      </w:pPr>
+    </w:p>
+    <w:p>
+      <w:pPr>
+        <w:pStyle w:val="Geenafstand"/>
+        <w:rPr>
+          <w:rFonts w:ascii="Calibri" w:hAnsi="Calibri" w:cs="Calibri"/>
+          <w:color w:val="000000"/>
+        </w:rPr>
+      </w:pPr>
+    </w:p>
+    <w:p>
+      <w:pPr>
+        <w:pStyle w:val="Geenafstand"/>
+        <w:rPr>
+          <w:rFonts w:ascii="Calibri" w:hAnsi="Calibri" w:cs="Calibri"/>
+          <w:color w:val="000000"/>
+        </w:rPr>
+      </w:pPr>
+      <w:r>
+        <w:rPr>
+          <w:rFonts w:ascii="Calibri" w:hAnsi="Calibri" w:cs="Calibri"/>
+          <w:color w:val="000000"/>
+        </w:rPr>
+        <w:t xml:space="preserve">Doelwaarde/kwaliteit = </w:t>
+      </w:r>
+      <w:r>
+        <w:rPr>
+          <w:rFonts w:ascii="Calibri" w:hAnsi="Calibri" w:cs="Calibri"/>
+          <w:color w:val="000000"/>
+        </w:rPr>
+        <w:t>9714,8</w:t>
+      </w:r>
+    </w:p>
+    <w:p>
+      <w:pPr>
+        <w:pStyle w:val="Geenafstand"/>
+      </w:pPr>
+      <w:r>
+        <w:rPr>
+          <w:rFonts w:ascii="Calibri" w:hAnsi="Calibri" w:cs="Calibri"/>
+          <w:color w:val="000000"/>
+        </w:rPr>
+        <w:t>Zonder vervallen stations</w:t>
+      </w:r>
+      <w:r>
+        <w:rPr>
+          <w:rFonts w:ascii="Calibri" w:hAnsi="Calibri" w:cs="Calibri"/>
+          <w:color w:val="000000"/>
+        </w:rPr>
+        <w:t xml:space="preserve"> (1d) = </w:t>
+      </w:r>
+      <w:r>
+        <w:t>9696.2</w:t>
+      </w:r>
+    </w:p>
+    <w:p>
+      <w:pPr>
+        <w:pStyle w:val="Geenafstand"/>
+      </w:pPr>
+    </w:p>
+    <w:p>
+      <w:pPr>
+        <w:pStyle w:val="Geenafstand"/>
+      </w:pPr>
+      <w:r>
+        <w:rPr>
+          <w:noProof/>
+        </w:rPr>
+        <w:drawing>
+          <wp:inline distT="0" distB="0" distL="0" distR="0" wp14:anchorId="61688DBF" wp14:editId="749AFBB8">
+            <wp:extent cx="4852506" cy="3201129"/>
+            <wp:effectExtent l="0" t="0" r="5715" b="0"/>
+            <wp:docPr id="6" name="Afbeelding 6"/>
+            <wp:cNvGraphicFramePr>
+              <a:graphicFrameLocks xmlns:a="http://schemas.openxmlformats.org/drawingml/2006/main" noChangeAspect="1"/>
+            </wp:cNvGraphicFramePr>
+            <a:graphic xmlns:a="http://schemas.openxmlformats.org/drawingml/2006/main">
+              <a:graphicData uri="http://schemas.openxmlformats.org/drawingml/2006/picture">
+                <pic:pic xmlns:pic="http://schemas.openxmlformats.org/drawingml/2006/picture">
+                  <pic:nvPicPr>
+                    <pic:cNvPr id="1" name=""/>
+                    <pic:cNvPicPr/>
+                  </pic:nvPicPr>
+                  <pic:blipFill>
+                    <a:blip r:embed="rId9"/>
+                    <a:stretch>
+                      <a:fillRect/>
+                    </a:stretch>
+                  </pic:blipFill>
+                  <pic:spPr>
+                    <a:xfrm>
+                      <a:off x="0" y="0"/>
+                      <a:ext cx="4852506" cy="3201129"/>
+                    </a:xfrm>
+                    <a:prstGeom prst="rect">
+                      <a:avLst/>
+                    </a:prstGeom>
+                  </pic:spPr>
+                </pic:pic>
+              </a:graphicData>
+            </a:graphic>
+          </wp:inline>
+        </w:drawing>
+      </w:r>
+    </w:p>
+    <w:p>
+      <w:pPr>
+        <w:pStyle w:val="Geenafstand"/>
+      </w:pPr>
+    </w:p>
+    <w:p>
+      <w:pPr>
+        <w:pStyle w:val="Geenafstand"/>
+      </w:pPr>
+    </w:p>
+    <w:p>
+      <w:pPr>
+        <w:pStyle w:val="Geenafstand"/>
+      </w:pPr>
+    </w:p>
+    <w:p>
+      <w:pPr>
+        <w:pStyle w:val="Geenafstand"/>
+      </w:pPr>
+    </w:p>
+    <w:p>
+      <w:pPr>
+        <w:pStyle w:val="Geenafstand"/>
+      </w:pPr>
+    </w:p>
+    <w:p>
+      <w:pPr>
+        <w:pStyle w:val="Geenafstand"/>
+      </w:pPr>
+    </w:p>
+    <w:p>
+      <w:pPr>
+        <w:pStyle w:val="Geenafstand"/>
+      </w:pPr>
+    </w:p>
+    <w:p>
+      <w:pPr>
+        <w:pStyle w:val="Geenafstand"/>
+      </w:pPr>
+    </w:p>
+    <w:p>
+      <w:pPr>
+        <w:pStyle w:val="Geenafstand"/>
+      </w:pPr>
+    </w:p>
+    <w:p>
+      <w:pPr>
+        <w:pStyle w:val="Geenafstand"/>
+      </w:pPr>
+    </w:p>
+    <w:p>
+      <w:pPr>
+        <w:pStyle w:val="Geenafstand"/>
+      </w:pPr>
+    </w:p>
+    <w:p>
+      <w:pPr>
+        <w:pStyle w:val="Geenafstand"/>
+      </w:pPr>
+    </w:p>
+    <w:p>
+      <w:pPr>
+        <w:pStyle w:val="Geenafstand"/>
+      </w:pPr>
+    </w:p>
+    <w:p>
+      <w:pPr>
+        <w:pStyle w:val="Geenafstand"/>
+      </w:pPr>
+    </w:p>
+    <w:p>
+      <w:pPr>
+        <w:rPr>
+          <w:b/>
+          <w:sz w:val="32"/>
+        </w:rPr>
+      </w:pPr>
+    </w:p>
+    <w:p>
+      <w:pPr>
+        <w:rPr>
+          <w:b/>
+          <w:sz w:val="24"/>
+        </w:rPr>
+      </w:pPr>
+      <w:r>
+        <w:rPr>
+          <w:b/>
+          <w:sz w:val="24"/>
+        </w:rPr>
+        <w:lastRenderedPageBreak/>
+        <w:t>(zonder Den Haag</w:t>
+      </w:r>
+      <w:r>
+        <w:rPr>
+          <w:b/>
+          <w:sz w:val="24"/>
+        </w:rPr>
+        <w:t xml:space="preserve"> Centraal)</w:t>
+      </w:r>
+    </w:p>
+    <w:p>
+      <w:pPr>
+        <w:rPr>
+          <w:b/>
+          <w:sz w:val="24"/>
+        </w:rPr>
+      </w:pPr>
+      <w:r>
+        <w:rPr>
+          <w:b/>
+          <w:sz w:val="24"/>
+        </w:rPr>
+        <w:t xml:space="preserve">Disclaimer: De kritieke sporen aan </w:t>
+      </w:r>
+      <w:r>
+        <w:rPr>
+          <w:b/>
+          <w:sz w:val="24"/>
+        </w:rPr>
+        <w:t>het vervallen station</w:t>
+      </w:r>
+      <w:r>
+        <w:rPr>
+          <w:b/>
+          <w:sz w:val="24"/>
+        </w:rPr>
+        <w:t xml:space="preserve"> worden niet meegenomen bij het berekenen van de kwaliteit</w:t>
+      </w:r>
+    </w:p>
+    <w:p>
+      <w:pPr>
+        <w:pStyle w:val="Geenafstand"/>
+        <w:rPr>
+          <w:rFonts w:ascii="Calibri" w:hAnsi="Calibri" w:cs="Calibri"/>
+          <w:color w:val="000000"/>
+        </w:rPr>
+      </w:pPr>
+      <w:r>
+        <w:rPr>
+          <w:rFonts w:ascii="Calibri" w:hAnsi="Calibri" w:cs="Calibri"/>
+          <w:color w:val="000000"/>
+        </w:rPr>
+        <w:t>Aantal trajecten = 8</w:t>
+      </w:r>
+    </w:p>
+    <w:p>
+      <w:pPr>
+        <w:pStyle w:val="Geenafstand"/>
+        <w:rPr>
+          <w:rFonts w:ascii="Calibri" w:hAnsi="Calibri" w:cs="Calibri"/>
+          <w:color w:val="000000"/>
+        </w:rPr>
+      </w:pPr>
+      <w:r>
+        <w:rPr>
+          <w:rFonts w:ascii="Calibri" w:hAnsi="Calibri" w:cs="Calibri"/>
+          <w:color w:val="000000"/>
+        </w:rPr>
+        <w:t>Maximum</w:t>
+      </w:r>
+      <w:r>
+        <w:rPr>
+          <w:rFonts w:ascii="Calibri" w:hAnsi="Calibri" w:cs="Calibri"/>
+          <w:color w:val="000000"/>
+        </w:rPr>
+        <w:t xml:space="preserve"> aantal minuten per traject = 18</w:t>
+      </w:r>
+      <w:r>
+        <w:rPr>
+          <w:rFonts w:ascii="Calibri" w:hAnsi="Calibri" w:cs="Calibri"/>
+          <w:color w:val="000000"/>
+        </w:rPr>
+        <w:t>0</w:t>
+      </w:r>
+    </w:p>
+    <w:p>
+      <w:pPr>
+        <w:pStyle w:val="Geenafstand"/>
+        <w:rPr>
+          <w:rFonts w:ascii="Calibri" w:hAnsi="Calibri" w:cs="Calibri"/>
+          <w:b/>
+          <w:color w:val="000000"/>
+        </w:rPr>
+      </w:pPr>
+    </w:p>
+    <w:p>
+      <w:pPr>
+        <w:pStyle w:val="Geenafstand"/>
+        <w:rPr>
+          <w:rFonts w:ascii="Calibri" w:hAnsi="Calibri" w:cs="Calibri"/>
+          <w:b/>
+          <w:color w:val="000000"/>
+        </w:rPr>
+      </w:pPr>
+      <w:r>
+        <w:rPr>
+          <w:rFonts w:ascii="Calibri" w:hAnsi="Calibri" w:cs="Calibri"/>
+          <w:b/>
+          <w:color w:val="000000"/>
+        </w:rPr>
+        <w:t>Trajecten + Duur in minuten:</w:t>
+      </w:r>
+    </w:p>
+    <w:p>
+      <w:pPr>
+        <w:pStyle w:val="Geenafstand"/>
+      </w:pPr>
+      <w:r>
+        <w:t>['Almere Centrum', 'Amsterdam Centraal', 'Amsterdam Amstel', 'Amsterdam Zuid', 'Schiphol Airport', 'Utrecht Centraal', 's-Hertogenbosch', 'Tilburg', 'Breda', 'Dordrecht', 'Rotterdam Blaak']</w:t>
+      </w:r>
+    </w:p>
+    <w:p>
+      <w:pPr>
+        <w:pStyle w:val="Geenafstand"/>
+      </w:pPr>
+      <w:r>
+        <w:t>164.0</w:t>
+      </w:r>
+    </w:p>
+    <w:p>
+      <w:pPr>
+        <w:pStyle w:val="Geenafstand"/>
+      </w:pPr>
+    </w:p>
+    <w:p>
+      <w:pPr>
+        <w:pStyle w:val="Geenafstand"/>
+      </w:pPr>
+      <w:r>
+        <w:t>['Dieren', 'Arnhem Centraal', 'Nijmegen', 'Oss', 'Nijmegen', 'Arnhem Centraal', 'Ede-Wageningen', 'Utrecht Centraal', 'Amsterdam Amstel', 'Amsterdam Centraal', 'Amsterdam Sloterdijk', 'Haarlem', 'Heemstede-Aerdenhout', 'Leiden Centraal', 'Schiphol Airport']</w:t>
+      </w:r>
+    </w:p>
+    <w:p>
+      <w:pPr>
+        <w:pStyle w:val="Geenafstand"/>
+      </w:pPr>
+      <w:r>
+        <w:t>180.0</w:t>
+      </w:r>
+    </w:p>
+    <w:p>
+      <w:pPr>
+        <w:pStyle w:val="Geenafstand"/>
+      </w:pPr>
+    </w:p>
+    <w:p>
+      <w:pPr>
+        <w:pStyle w:val="Geenafstand"/>
+      </w:pPr>
+      <w:r>
+        <w:t>['Beverwijk', 'Haarlem', 'Heemstede-Aerdenhout', 'Leiden Centraal', 'Den Haag HS', 'Delft', 'Den Haag Laan v NOI', 'Leiden Centraal', 'Alphen a/d Rijn', 'Utrecht Centraal', 'Gouda', 'Den Haag HS']</w:t>
+      </w:r>
+    </w:p>
+    <w:p>
+      <w:pPr>
+        <w:pStyle w:val="Geenafstand"/>
+      </w:pPr>
+      <w:r>
+        <w:t>157.0</w:t>
+      </w:r>
+    </w:p>
+    <w:p>
+      <w:pPr>
+        <w:pStyle w:val="Geenafstand"/>
+      </w:pPr>
+    </w:p>
+    <w:p>
+      <w:pPr>
+        <w:pStyle w:val="Geenafstand"/>
+      </w:pPr>
+      <w:r>
+        <w:t>['Steenwijk', 'Zwolle', 'Deventer', 'Zwolle', 'Almelo', 'Hengelo', 'Enschede']</w:t>
+      </w:r>
+    </w:p>
+    <w:p>
+      <w:pPr>
+        <w:pStyle w:val="Geenafstand"/>
+      </w:pPr>
+      <w:r>
+        <w:t>131.0</w:t>
+      </w:r>
+    </w:p>
+    <w:p>
+      <w:pPr>
+        <w:pStyle w:val="Geenafstand"/>
+      </w:pPr>
+    </w:p>
+    <w:p>
+      <w:pPr>
+        <w:pStyle w:val="Geenafstand"/>
+      </w:pPr>
+      <w:r>
+        <w:t>['Heerlen', 'Sittard', 'Maastricht', 'Sittard', 'Roermond', 'Weert', 'Eindhoven', 's-Hertogenbosch', 'Eindhoven', 'Helmond', 'Eindhoven', 'Weert']</w:t>
+      </w:r>
+    </w:p>
+    <w:p>
+      <w:pPr>
+        <w:pStyle w:val="Geenafstand"/>
+      </w:pPr>
+      <w:r>
+        <w:t>162.0</w:t>
+      </w:r>
+    </w:p>
+    <w:p>
+      <w:pPr>
+        <w:pStyle w:val="Geenafstand"/>
+      </w:pPr>
+    </w:p>
+    <w:p>
+      <w:pPr>
+        <w:pStyle w:val="Geenafstand"/>
+      </w:pPr>
+      <w:r>
+        <w:t>['Heerenveen', 'Leeuwarden', 'Groningen', 'Assen', 'Zwolle', 'Amersfoort', 'Utrecht Centraal', 'Hilversum']</w:t>
+      </w:r>
+    </w:p>
+    <w:p>
+      <w:pPr>
+        <w:pStyle w:val="Geenafstand"/>
+      </w:pPr>
+      <w:r>
+        <w:t>172.0</w:t>
+      </w:r>
+    </w:p>
+    <w:p>
+      <w:pPr>
+        <w:pStyle w:val="Geenafstand"/>
+      </w:pPr>
+    </w:p>
+    <w:p>
+      <w:pPr>
+        <w:pStyle w:val="Geenafstand"/>
+      </w:pPr>
+      <w:r>
+        <w:t>['Eindhoven', 'Tilburg', 'Breda', 'Etten-Leur', 'Roosendaal', 'Dordrecht', 'Rotterdam Centraal', 'Schiedam Centrum', 'Rotterdam Centraal', 'Rotterdam Alexander', 'Gouda', 'Utrecht Centraal', 'Amsterdam Centraal']</w:t>
+      </w:r>
+    </w:p>
+    <w:p>
+      <w:pPr>
+        <w:pStyle w:val="Geenafstand"/>
+      </w:pPr>
+      <w:r>
+        <w:t>164.0</w:t>
+      </w:r>
+    </w:p>
+    <w:p>
+      <w:pPr>
+        <w:pStyle w:val="Geenafstand"/>
+      </w:pPr>
+    </w:p>
+    <w:p>
+      <w:pPr>
+        <w:pStyle w:val="Geenafstand"/>
+      </w:pPr>
+      <w:r>
+        <w:t>['Castricum', 'Alkmaar', 'Hoorn', 'Alkmaar', 'Den Helder']</w:t>
+      </w:r>
+    </w:p>
+    <w:p>
+      <w:pPr>
+        <w:pStyle w:val="Geenafstand"/>
+      </w:pPr>
+      <w:r>
+        <w:t>78.0</w:t>
+      </w:r>
+    </w:p>
+    <w:p>
+      <w:pPr>
+        <w:pStyle w:val="Geenafstand"/>
+      </w:pPr>
+    </w:p>
+    <w:p>
+      <w:pPr>
+        <w:pStyle w:val="Geenafstand"/>
+        <w:rPr>
+          <w:rFonts w:ascii="Calibri" w:hAnsi="Calibri" w:cs="Calibri"/>
+          <w:color w:val="000000"/>
+        </w:rPr>
+      </w:pPr>
+      <w:r>
+        <w:rPr>
+          <w:rFonts w:ascii="Calibri" w:hAnsi="Calibri" w:cs="Calibri"/>
+          <w:color w:val="000000"/>
+        </w:rPr>
+        <w:t xml:space="preserve">Doelwaarde/kwaliteit = </w:t>
+      </w:r>
+      <w:r>
+        <w:rPr>
+          <w:rFonts w:ascii="Calibri" w:hAnsi="Calibri" w:cs="Calibri"/>
+          <w:color w:val="000000"/>
+        </w:rPr>
+        <w:t>9719.2</w:t>
+      </w:r>
+    </w:p>
+    <w:p>
+      <w:pPr>
+        <w:pStyle w:val="Geenafstand"/>
+      </w:pPr>
+      <w:r>
+        <w:rPr>
+          <w:rFonts w:ascii="Calibri" w:hAnsi="Calibri" w:cs="Calibri"/>
+          <w:color w:val="000000"/>
+        </w:rPr>
+        <w:t>Zonder vervallen stations</w:t>
+      </w:r>
+      <w:r>
+        <w:rPr>
+          <w:rFonts w:ascii="Calibri" w:hAnsi="Calibri" w:cs="Calibri"/>
+          <w:color w:val="000000"/>
+        </w:rPr>
+        <w:t xml:space="preserve"> (1d) = </w:t>
+      </w:r>
+      <w:r>
+        <w:t>9696.2</w:t>
+      </w:r>
+    </w:p>
+    <w:p>
+      <w:pPr>
+        <w:pStyle w:val="Geenafstand"/>
+      </w:pPr>
+    </w:p>
+    <w:p>
+      <w:pPr>
+        <w:pStyle w:val="Geenafstand"/>
+      </w:pPr>
+      <w:r>
+        <w:rPr>
+          <w:noProof/>
+        </w:rPr>
+        <w:lastRenderedPageBreak/>
+        <w:drawing>
+          <wp:inline distT="0" distB="0" distL="0" distR="0" wp14:anchorId="1D7C7253" wp14:editId="6EA84714">
+            <wp:extent cx="4852506" cy="3201129"/>
+            <wp:effectExtent l="0" t="0" r="5715" b="0"/>
+            <wp:docPr id="7" name="Afbeelding 7"/>
+            <wp:cNvGraphicFramePr>
+              <a:graphicFrameLocks xmlns:a="http://schemas.openxmlformats.org/drawingml/2006/main" noChangeAspect="1"/>
+            </wp:cNvGraphicFramePr>
+            <a:graphic xmlns:a="http://schemas.openxmlformats.org/drawingml/2006/main">
+              <a:graphicData uri="http://schemas.openxmlformats.org/drawingml/2006/picture">
+                <pic:pic xmlns:pic="http://schemas.openxmlformats.org/drawingml/2006/picture">
+                  <pic:nvPicPr>
+                    <pic:cNvPr id="1" name=""/>
+                    <pic:cNvPicPr/>
+                  </pic:nvPicPr>
+                  <pic:blipFill>
+                    <a:blip r:embed="rId10"/>
+                    <a:stretch>
+                      <a:fillRect/>
+                    </a:stretch>
+                  </pic:blipFill>
+                  <pic:spPr>
+                    <a:xfrm>
+                      <a:off x="0" y="0"/>
+                      <a:ext cx="4852506" cy="3201129"/>
+                    </a:xfrm>
+                    <a:prstGeom prst="rect">
+                      <a:avLst/>
+                    </a:prstGeom>
+                  </pic:spPr>
+                </pic:pic>
+              </a:graphicData>
+            </a:graphic>
+          </wp:inline>
+        </w:drawing>
+      </w:r>
+    </w:p>
+    <w:p>
+      <w:pPr>
+        <w:pStyle w:val="Geenafstand"/>
+      </w:pPr>
+    </w:p>
+    <w:p>
+      <w:pPr>
+        <w:pStyle w:val="Geenafstand"/>
+      </w:pPr>
+    </w:p>
+    <w:p>
+      <w:pPr>
+        <w:pStyle w:val="Geenafstand"/>
+      </w:pPr>
+    </w:p>
+    <w:p>
+      <w:pPr>
+        <w:pStyle w:val="Geenafstand"/>
+      </w:pPr>
+    </w:p>
+    <w:p>
+      <w:pPr>
+        <w:pStyle w:val="Geenafstand"/>
+      </w:pPr>
+    </w:p>
+    <w:p>
+      <w:pPr>
+        <w:pStyle w:val="Geenafstand"/>
+      </w:pPr>
+    </w:p>
+    <w:p>
+      <w:pPr>
+        <w:rPr>
+          <w:b/>
+          <w:sz w:val="24"/>
+        </w:rPr>
+      </w:pPr>
+      <w:r>
+        <w:rPr>
+          <w:b/>
+          <w:sz w:val="24"/>
+        </w:rPr>
+        <w:t xml:space="preserve">(zonder </w:t>
+      </w:r>
+      <w:r>
+        <w:rPr>
+          <w:b/>
+          <w:sz w:val="24"/>
+        </w:rPr>
+        <w:t>Rotterdam</w:t>
+      </w:r>
+      <w:r>
+        <w:rPr>
+          <w:b/>
+          <w:sz w:val="24"/>
+        </w:rPr>
+        <w:t xml:space="preserve"> Centraal)</w:t>
+      </w:r>
+    </w:p>
+    <w:p>
+      <w:pPr>
+        <w:rPr>
+          <w:b/>
+          <w:sz w:val="24"/>
+        </w:rPr>
+      </w:pPr>
+      <w:r>
+        <w:rPr>
+          <w:b/>
+          <w:sz w:val="24"/>
+        </w:rPr>
+        <w:t xml:space="preserve">Disclaimer: De kritieke sporen aan </w:t>
+      </w:r>
+      <w:r>
+        <w:rPr>
+          <w:b/>
+          <w:sz w:val="24"/>
+        </w:rPr>
+        <w:t>het vervallen station</w:t>
+      </w:r>
+      <w:r>
+        <w:rPr>
+          <w:b/>
+          <w:sz w:val="24"/>
+        </w:rPr>
+        <w:t xml:space="preserve"> worden niet meegenomen bij het berekenen van de kwaliteit</w:t>
+      </w:r>
+    </w:p>
+    <w:p>
+      <w:pPr>
+        <w:pStyle w:val="Geenafstand"/>
+        <w:rPr>
+          <w:rFonts w:ascii="Calibri" w:hAnsi="Calibri" w:cs="Calibri"/>
+          <w:color w:val="000000"/>
+        </w:rPr>
+      </w:pPr>
+      <w:r>
+        <w:rPr>
+          <w:rFonts w:ascii="Calibri" w:hAnsi="Calibri" w:cs="Calibri"/>
+          <w:color w:val="000000"/>
+        </w:rPr>
+        <w:t>Aantal trajecten = 8</w:t>
+      </w:r>
+    </w:p>
+    <w:p>
+      <w:pPr>
+        <w:pStyle w:val="Geenafstand"/>
+        <w:rPr>
+          <w:rFonts w:ascii="Calibri" w:hAnsi="Calibri" w:cs="Calibri"/>
+          <w:color w:val="000000"/>
+        </w:rPr>
+      </w:pPr>
+      <w:r>
+        <w:rPr>
+          <w:rFonts w:ascii="Calibri" w:hAnsi="Calibri" w:cs="Calibri"/>
+          <w:color w:val="000000"/>
+        </w:rPr>
+        <w:t>Maximum</w:t>
+      </w:r>
+      <w:r>
+        <w:rPr>
+          <w:rFonts w:ascii="Calibri" w:hAnsi="Calibri" w:cs="Calibri"/>
+          <w:color w:val="000000"/>
+        </w:rPr>
+        <w:t xml:space="preserve"> aantal minuten per traject = 18</w:t>
+      </w:r>
+      <w:r>
+        <w:rPr>
+          <w:rFonts w:ascii="Calibri" w:hAnsi="Calibri" w:cs="Calibri"/>
+          <w:color w:val="000000"/>
+        </w:rPr>
+        <w:t>0</w:t>
+      </w:r>
+    </w:p>
+    <w:p>
+      <w:pPr>
+        <w:pStyle w:val="Geenafstand"/>
+        <w:rPr>
+          <w:rFonts w:ascii="Calibri" w:hAnsi="Calibri" w:cs="Calibri"/>
+          <w:b/>
+          <w:color w:val="000000"/>
+        </w:rPr>
+      </w:pPr>
+    </w:p>
+    <w:p>
+      <w:pPr>
+        <w:pStyle w:val="Geenafstand"/>
+        <w:rPr>
+          <w:rFonts w:ascii="Calibri" w:hAnsi="Calibri" w:cs="Calibri"/>
+          <w:b/>
+          <w:color w:val="000000"/>
+        </w:rPr>
+      </w:pPr>
+      <w:r>
+        <w:rPr>
+          <w:rFonts w:ascii="Calibri" w:hAnsi="Calibri" w:cs="Calibri"/>
+          <w:b/>
+          <w:color w:val="000000"/>
+        </w:rPr>
+        <w:t>Trajecten + Duur in minuten:</w:t>
+      </w:r>
+    </w:p>
+    <w:p>
+      <w:pPr>
+        <w:pStyle w:val="Geenafstand"/>
+      </w:pPr>
+      <w:r>
+        <w:t>['Helmond', 'Eindhoven', 's-Hertogenbosch', 'Utrecht Centraal', 'Ede-Wageningen', 'Arnhem Centraal', 'Dieren', 'Arnhem Centraal', 'Nijmegen', 'Oss']</w:t>
+      </w:r>
+    </w:p>
+    <w:p>
+      <w:pPr>
+        <w:pStyle w:val="Geenafstand"/>
+      </w:pPr>
+      <w:r>
+        <w:t>156.0</w:t>
+      </w:r>
+    </w:p>
+    <w:p>
+      <w:pPr>
+        <w:pStyle w:val="Geenafstand"/>
+      </w:pPr>
+    </w:p>
+    <w:p>
+      <w:pPr>
+        <w:pStyle w:val="Geenafstand"/>
+      </w:pPr>
+      <w:r>
+        <w:t>['Heerlen', 'Sittard', 'Maastricht', 'Sittard', 'Roermond', 'Sittard', 'Roermond', 'Weert', 'Eindhoven', 's-Hertogenbosch', 'Tilburg']</w:t>
+      </w:r>
+    </w:p>
+    <w:p>
+      <w:pPr>
+        <w:pStyle w:val="Geenafstand"/>
+      </w:pPr>
+      <w:r>
+        <w:t>154.0</w:t>
+      </w:r>
+    </w:p>
+    <w:p>
+      <w:pPr>
+        <w:pStyle w:val="Geenafstand"/>
+      </w:pPr>
+    </w:p>
+    <w:p>
+      <w:pPr>
+        <w:pStyle w:val="Geenafstand"/>
+      </w:pPr>
+      <w:r>
+        <w:t>['Gouda', 'Den Haag Centraal', 'Leiden Centraal', 'Alphen a/d Rijn', 'Utrecht Centraal', 'Amersfoort', 'Zwolle', 'Almelo', 'Hengelo', 'Enschede']</w:t>
+      </w:r>
+    </w:p>
+    <w:p>
+      <w:pPr>
+        <w:pStyle w:val="Geenafstand"/>
+      </w:pPr>
+      <w:r>
+        <w:t>180.0</w:t>
+      </w:r>
+    </w:p>
+    <w:p>
+      <w:pPr>
+        <w:pStyle w:val="Geenafstand"/>
+      </w:pPr>
+    </w:p>
+    <w:p>
+      <w:pPr>
+        <w:pStyle w:val="Geenafstand"/>
+      </w:pPr>
+      <w:r>
+        <w:t>['Eindhoven', 'Tilburg', 'Breda', 'Dordrecht', 'Rotterdam Blaak', 'Dordrecht', 'Breda', 'Etten-Leur', 'Roosendaal', 'Dordrecht']</w:t>
+      </w:r>
+    </w:p>
+    <w:p>
+      <w:pPr>
+        <w:pStyle w:val="Geenafstand"/>
+      </w:pPr>
+      <w:r>
+        <w:t>138.0</w:t>
+      </w:r>
+    </w:p>
+    <w:p>
+      <w:pPr>
+        <w:pStyle w:val="Geenafstand"/>
+      </w:pPr>
+    </w:p>
+    <w:p>
+      <w:pPr>
+        <w:pStyle w:val="Geenafstand"/>
+      </w:pPr>
+      <w:r>
+        <w:lastRenderedPageBreak/>
+        <w:t>['Utrecht Centraal', 'Amsterdam Centraal', 'Almere Centrum', 'Hilversum', 'Amsterdam Amstel', 'Utrecht Centraal', 'Amsterdam Centraal', 'Amsterdam Sloterdijk', 'Haarlem', 'Heemstede-Aerdenhout', 'Leiden Centraal', 'Schiphol Airport', 'Amsterdam Zuid']</w:t>
+      </w:r>
+    </w:p>
+    <w:p>
+      <w:pPr>
+        <w:pStyle w:val="Geenafstand"/>
+      </w:pPr>
+      <w:r>
+        <w:t>172.0</w:t>
+      </w:r>
+    </w:p>
+    <w:p>
+      <w:pPr>
+        <w:pStyle w:val="Geenafstand"/>
+      </w:pPr>
+    </w:p>
+    <w:p>
+      <w:pPr>
+        <w:pStyle w:val="Geenafstand"/>
+      </w:pPr>
+      <w:r>
+        <w:t>['Den Haag Laan v NOI', 'Leiden Centraal', 'Den Haag HS', 'Delft', 'Den Haag Centraal', 'Delft', 'Den Haag HS', 'Gouda', 'Utrecht Centraal', 'Schiphol Airport']</w:t>
+      </w:r>
+    </w:p>
+    <w:p>
+      <w:pPr>
+        <w:pStyle w:val="Geenafstand"/>
+      </w:pPr>
+      <w:r>
+        <w:t>139.0</w:t>
+      </w:r>
+    </w:p>
+    <w:p>
+      <w:pPr>
+        <w:pStyle w:val="Geenafstand"/>
+      </w:pPr>
+    </w:p>
+    <w:p>
+      <w:pPr>
+        <w:pStyle w:val="Geenafstand"/>
+      </w:pPr>
+      <w:r>
+        <w:t>['Deventer', 'Zwolle', 'Steenwijk', 'Zwolle', 'Assen', 'Groningen', 'Leeuwarden', 'Heerenveen']</w:t>
+      </w:r>
+    </w:p>
+    <w:p>
+      <w:pPr>
+        <w:pStyle w:val="Geenafstand"/>
+      </w:pPr>
+      <w:r>
+        <w:t>180.0</w:t>
+      </w:r>
+    </w:p>
+    <w:p>
+      <w:pPr>
+        <w:pStyle w:val="Geenafstand"/>
+      </w:pPr>
+    </w:p>
+    <w:p>
+      <w:pPr>
+        <w:pStyle w:val="Geenafstand"/>
+      </w:pPr>
+      <w:r>
+        <w:t>['Haarlem', 'Beverwijk', 'Castricum', 'Alkmaar', 'Den Helder', 'Alkmaar', 'Hoorn']</w:t>
+      </w:r>
+    </w:p>
+    <w:p>
+      <w:pPr>
+        <w:pStyle w:val="Geenafstand"/>
+      </w:pPr>
+      <w:r>
+        <w:t>122.0</w:t>
+      </w:r>
+    </w:p>
+    <w:p>
+      <w:pPr>
+        <w:pStyle w:val="Geenafstand"/>
+      </w:pPr>
+    </w:p>
+    <w:p>
+      <w:pPr>
+        <w:pStyle w:val="Geenafstand"/>
+        <w:rPr>
+          <w:rFonts w:ascii="Calibri" w:hAnsi="Calibri" w:cs="Calibri"/>
+          <w:color w:val="000000"/>
+        </w:rPr>
+      </w:pPr>
+      <w:r>
+        <w:rPr>
+          <w:rFonts w:ascii="Calibri" w:hAnsi="Calibri" w:cs="Calibri"/>
+          <w:color w:val="000000"/>
+        </w:rPr>
+        <w:t xml:space="preserve">Doelwaarde/kwaliteit = </w:t>
+      </w:r>
+      <w:r>
+        <w:rPr>
+          <w:rFonts w:ascii="Calibri" w:hAnsi="Calibri" w:cs="Calibri"/>
+          <w:color w:val="000000"/>
+        </w:rPr>
+        <w:t>9715.9</w:t>
+      </w:r>
+    </w:p>
+    <w:p>
+      <w:pPr>
+        <w:pStyle w:val="Geenafstand"/>
+      </w:pPr>
+      <w:r>
+        <w:rPr>
+          <w:rFonts w:ascii="Calibri" w:hAnsi="Calibri" w:cs="Calibri"/>
+          <w:color w:val="000000"/>
+        </w:rPr>
+        <w:t xml:space="preserve">Zonder vervallen stations (1d) = </w:t>
+      </w:r>
+      <w:r>
+        <w:t>9696.2</w:t>
+      </w:r>
+    </w:p>
+    <w:p>
+      <w:pPr>
+        <w:pStyle w:val="Geenafstand"/>
+      </w:pPr>
+    </w:p>
+    <w:p>
+      <w:pPr>
+        <w:pStyle w:val="Geenafstand"/>
+      </w:pPr>
+      <w:r>
+        <w:rPr>
+          <w:noProof/>
+        </w:rPr>
+        <w:drawing>
+          <wp:inline distT="0" distB="0" distL="0" distR="0" wp14:anchorId="11A1CBFB" wp14:editId="6C814D44">
+            <wp:extent cx="4852506" cy="3201129"/>
+            <wp:effectExtent l="0" t="0" r="5715" b="0"/>
+            <wp:docPr id="8" name="Afbeelding 8"/>
+            <wp:cNvGraphicFramePr>
+              <a:graphicFrameLocks xmlns:a="http://schemas.openxmlformats.org/drawingml/2006/main" noChangeAspect="1"/>
+            </wp:cNvGraphicFramePr>
+            <a:graphic xmlns:a="http://schemas.openxmlformats.org/drawingml/2006/main">
+              <a:graphicData uri="http://schemas.openxmlformats.org/drawingml/2006/picture">
+                <pic:pic xmlns:pic="http://schemas.openxmlformats.org/drawingml/2006/picture">
+                  <pic:nvPicPr>
+                    <pic:cNvPr id="1" name=""/>
+                    <pic:cNvPicPr/>
+                  </pic:nvPicPr>
+                  <pic:blipFill>
+                    <a:blip r:embed="rId11"/>
+                    <a:stretch>
+                      <a:fillRect/>
+                    </a:stretch>
+                  </pic:blipFill>
+                  <pic:spPr>
+                    <a:xfrm>
+                      <a:off x="0" y="0"/>
+                      <a:ext cx="4852506" cy="3201129"/>
+                    </a:xfrm>
+                    <a:prstGeom prst="rect">
+                      <a:avLst/>
+                    </a:prstGeom>
+                  </pic:spPr>
+                </pic:pic>
+              </a:graphicData>
+            </a:graphic>
+          </wp:inline>
+        </w:drawing>
+      </w:r>
+      <w:bookmarkStart w:id="0" w:name="_GoBack"/>
+      <w:bookmarkEnd w:id="0"/>
     </w:p>
     <w:p>
       <w:pPr>

</xml_diff>